<commit_message>
Añadido resumen e introduccion
</commit_message>
<xml_diff>
--- a/Entrega 4/Documento Entrega 4.docx
+++ b/Entrega 4/Documento Entrega 4.docx
@@ -13,11 +13,10 @@
       </w:pPr>
       <w:r>
         <w:rPr>
-          <w:rFonts w:eastAsia="Times New Roman"/>
           <w:b/>
           <w:u w:val="single"/>
         </w:rPr>
-        <w:t>ENTREGA 2</w:t>
+        <w:t>Práctica 2 – 4 en raya</w:t>
       </w:r>
     </w:p>
     <w:p>
@@ -56,15 +55,19 @@
         <w:t>El trabajo</w:t>
       </w:r>
       <w:r>
-        <w:t xml:space="preserve">.  </w:t>
-      </w:r>
-    </w:p>
-    <w:p>
-      <w:pPr>
-        <w:spacing w:after="316" w:line="259" w:lineRule="auto"/>
-      </w:pPr>
-      <w:r>
-        <w:t xml:space="preserve"> </w:t>
+        <w:t xml:space="preserve"> que se analiza a continuación consiste en un proyecto basado en AgentSpeak, utilizando Jason, con el propósito de crear un</w:t>
+      </w:r>
+      <w:r>
+        <w:t xml:space="preserve"> sistema inteligente</w:t>
+      </w:r>
+      <w:r>
+        <w:t xml:space="preserve"> que siga una estrategia para ganar o perder, según se le indique, a un juego conocido como “4 en raya”</w:t>
+      </w:r>
+      <w:r>
+        <w:t>, cuyo tablero ha sido implementado en Java y se utiliza como punto de referencia sobre el que realizar las jugadas</w:t>
+      </w:r>
+      <w:r>
+        <w:t>.</w:t>
       </w:r>
     </w:p>
     <w:p>
@@ -85,16 +88,57 @@
       </w:r>
     </w:p>
     <w:p>
-      <w:r>
-        <w:t xml:space="preserve">El trabajo.  </w:t>
-      </w:r>
-    </w:p>
-    <w:p>
       <w:pPr>
         <w:spacing w:after="317" w:line="259" w:lineRule="auto"/>
       </w:pPr>
       <w:r>
-        <w:t xml:space="preserve"> </w:t>
+        <w:t xml:space="preserve">En este proyecto se hará uso del entorno, </w:t>
+      </w:r>
+      <w:r>
+        <w:t>conocido como “tablero</w:t>
+      </w:r>
+      <w:r>
+        <w:t>”, desarrollado en Java y facilitado por el profesor. Sobre este</w:t>
+      </w:r>
+      <w:r>
+        <w:t>,</w:t>
+      </w:r>
+      <w:r>
+        <w:t xml:space="preserve"> el agente </w:t>
+      </w:r>
+      <w:r>
+        <w:t>“jugador”</w:t>
+      </w:r>
+      <w:r>
+        <w:t xml:space="preserve"> tendrá que colocar una serie de fichas con el objetivo de conseguir colocar 4 seguidas en línea recta, </w:t>
+      </w:r>
+      <w:r>
+        <w:t xml:space="preserve">si la estrategia a ejecutar busca ganar, sin embargo, si la estrategia busca perder, intentará evitar a toda costa colocar 4 fichas en línea recta, </w:t>
+      </w:r>
+      <w:r>
+        <w:t>ya sea horizontal, vertical o diagonalmente.</w:t>
+      </w:r>
+    </w:p>
+    <w:p>
+      <w:pPr>
+        <w:spacing w:after="317" w:line="259" w:lineRule="auto"/>
+      </w:pPr>
+      <w:r>
+        <w:t>El tablero tiene una dimensión de 8x8 cuadrículas, por lo que es posible colocar hasta 64 fichas, existiendo la probabilidad de terminar en empate.</w:t>
+      </w:r>
+    </w:p>
+    <w:p>
+      <w:pPr>
+        <w:spacing w:after="317" w:line="259" w:lineRule="auto"/>
+      </w:pPr>
+      <w:r>
+        <w:t xml:space="preserve">El jugador </w:t>
+      </w:r>
+      <w:r>
+        <w:t>se enfrentará a otro, utilizando un sistema de juego basado en turnos, durante los cuales se puede colocar única y exclusivamente 1 ficha, por lo que puede llegar a ser complejo lograr el objetivo</w:t>
+      </w:r>
+      <w:r>
+        <w:t xml:space="preserve"> de ganar o perder debido a las diversas posibilidades que dicho tablero permite.</w:t>
       </w:r>
     </w:p>
     <w:p>
@@ -113,6 +157,18 @@
         </w:rPr>
         <w:t xml:space="preserve">  </w:t>
       </w:r>
+    </w:p>
+    <w:p>
+      <w:pPr>
+        <w:pStyle w:val="Ttulo3"/>
+      </w:pPr>
+      <w:r>
+        <w:t>Estrategia para ganar</w:t>
+      </w:r>
+    </w:p>
+    <w:p>
+      <w:bookmarkStart w:id="0" w:name="_GoBack"/>
+      <w:bookmarkEnd w:id="0"/>
     </w:p>
     <w:p>
       <w:r>
@@ -185,6 +241,7 @@
           <w:b w:val="0"/>
           <w:color w:val="000000" w:themeColor="text1"/>
         </w:rPr>
+        <w:lastRenderedPageBreak/>
         <w:t xml:space="preserve">González Moreno, J.C. (2017, </w:t>
       </w:r>
       <w:proofErr w:type="spellStart"/>
@@ -379,25 +436,7 @@
           <w:b w:val="0"/>
           <w:color w:val="000000" w:themeColor="text1"/>
         </w:rPr>
-        <w:t xml:space="preserve">Página oficial de </w:t>
-      </w:r>
-      <w:proofErr w:type="spellStart"/>
-      <w:r>
-        <w:rPr>
-          <w:rStyle w:val="Referenciasutil"/>
-          <w:b w:val="0"/>
-          <w:color w:val="000000" w:themeColor="text1"/>
-        </w:rPr>
-        <w:t>Jason</w:t>
-      </w:r>
-      <w:proofErr w:type="spellEnd"/>
-      <w:r>
-        <w:rPr>
-          <w:rStyle w:val="Referenciasutil"/>
-          <w:b w:val="0"/>
-          <w:color w:val="000000" w:themeColor="text1"/>
-        </w:rPr>
-        <w:t xml:space="preserve">. http://jason.sourceforge.net/wp/ </w:t>
+        <w:t xml:space="preserve">Página oficial de Jason. http://jason.sourceforge.net/wp/ </w:t>
       </w:r>
     </w:p>
     <w:p>
@@ -466,7 +505,7 @@
           <w:b w:val="0"/>
           <w:color w:val="000000" w:themeColor="text1"/>
         </w:rPr>
-        <w:t xml:space="preserve"> in </w:t>
+        <w:t xml:space="preserve"> in AgentSpeak </w:t>
       </w:r>
       <w:proofErr w:type="spellStart"/>
       <w:r>
@@ -475,7 +514,7 @@
           <w:b w:val="0"/>
           <w:color w:val="000000" w:themeColor="text1"/>
         </w:rPr>
-        <w:t>AgentSpeak</w:t>
+        <w:t>using</w:t>
       </w:r>
       <w:proofErr w:type="spellEnd"/>
       <w:r>
@@ -484,6 +523,51 @@
           <w:b w:val="0"/>
           <w:color w:val="000000" w:themeColor="text1"/>
         </w:rPr>
+        <w:t xml:space="preserve"> Jason. </w:t>
+      </w:r>
+    </w:p>
+    <w:p>
+      <w:pPr>
+        <w:rPr>
+          <w:rStyle w:val="Referenciasutil"/>
+          <w:b w:val="0"/>
+          <w:color w:val="000000" w:themeColor="text1"/>
+        </w:rPr>
+      </w:pPr>
+      <w:proofErr w:type="spellStart"/>
+      <w:r>
+        <w:rPr>
+          <w:rStyle w:val="Referenciasutil"/>
+          <w:b w:val="0"/>
+          <w:color w:val="000000" w:themeColor="text1"/>
+        </w:rPr>
+        <w:t>Wiley</w:t>
+      </w:r>
+      <w:proofErr w:type="spellEnd"/>
+      <w:r>
+        <w:rPr>
+          <w:rStyle w:val="Referenciasutil"/>
+          <w:b w:val="0"/>
+          <w:color w:val="000000" w:themeColor="text1"/>
+        </w:rPr>
+        <w:t xml:space="preserve"> series in </w:t>
+      </w:r>
+      <w:proofErr w:type="spellStart"/>
+      <w:r>
+        <w:rPr>
+          <w:rStyle w:val="Referenciasutil"/>
+          <w:b w:val="0"/>
+          <w:color w:val="000000" w:themeColor="text1"/>
+        </w:rPr>
+        <w:t>agent</w:t>
+      </w:r>
+      <w:proofErr w:type="spellEnd"/>
+      <w:r>
+        <w:rPr>
+          <w:rStyle w:val="Referenciasutil"/>
+          <w:b w:val="0"/>
+          <w:color w:val="000000" w:themeColor="text1"/>
+        </w:rPr>
         <w:t xml:space="preserve"> </w:t>
       </w:r>
       <w:proofErr w:type="spellStart"/>
@@ -493,7 +577,7 @@
           <w:b w:val="0"/>
           <w:color w:val="000000" w:themeColor="text1"/>
         </w:rPr>
-        <w:t>using</w:t>
+        <w:t>technology</w:t>
       </w:r>
       <w:proofErr w:type="spellEnd"/>
       <w:r>
@@ -502,179 +586,96 @@
           <w:b w:val="0"/>
           <w:color w:val="000000" w:themeColor="text1"/>
         </w:rPr>
+        <w:t xml:space="preserve">. Rafael H. </w:t>
+      </w:r>
+      <w:proofErr w:type="spellStart"/>
+      <w:r>
+        <w:rPr>
+          <w:rStyle w:val="Referenciasutil"/>
+          <w:b w:val="0"/>
+          <w:color w:val="000000" w:themeColor="text1"/>
+        </w:rPr>
+        <w:t>Bordini</w:t>
+      </w:r>
+      <w:proofErr w:type="spellEnd"/>
+      <w:r>
+        <w:rPr>
+          <w:rStyle w:val="Referenciasutil"/>
+          <w:b w:val="0"/>
+          <w:color w:val="000000" w:themeColor="text1"/>
+        </w:rPr>
+        <w:t xml:space="preserve">, </w:t>
+      </w:r>
+      <w:proofErr w:type="spellStart"/>
+      <w:r>
+        <w:rPr>
+          <w:rStyle w:val="Referenciasutil"/>
+          <w:b w:val="0"/>
+          <w:color w:val="000000" w:themeColor="text1"/>
+        </w:rPr>
+        <w:t>Jomi</w:t>
+      </w:r>
+      <w:proofErr w:type="spellEnd"/>
+      <w:r>
+        <w:rPr>
+          <w:rStyle w:val="Referenciasutil"/>
+          <w:b w:val="0"/>
+          <w:color w:val="000000" w:themeColor="text1"/>
+        </w:rPr>
+        <w:t xml:space="preserve"> Fre</w:t>
+      </w:r>
+      <w:r>
+        <w:rPr>
+          <w:rStyle w:val="Referenciasutil"/>
+          <w:b w:val="0"/>
+          <w:color w:val="000000" w:themeColor="text1"/>
+        </w:rPr>
+        <w:t xml:space="preserve">d </w:t>
+      </w:r>
+      <w:proofErr w:type="spellStart"/>
+      <w:r>
+        <w:rPr>
+          <w:rStyle w:val="Referenciasutil"/>
+          <w:b w:val="0"/>
+          <w:color w:val="000000" w:themeColor="text1"/>
+        </w:rPr>
+        <w:t>Hübner</w:t>
+      </w:r>
+      <w:proofErr w:type="spellEnd"/>
+      <w:r>
+        <w:rPr>
+          <w:rStyle w:val="Referenciasutil"/>
+          <w:b w:val="0"/>
+          <w:color w:val="000000" w:themeColor="text1"/>
+        </w:rPr>
+        <w:t xml:space="preserve"> and Michael </w:t>
+      </w:r>
+      <w:proofErr w:type="spellStart"/>
+      <w:r>
+        <w:rPr>
+          <w:rStyle w:val="Referenciasutil"/>
+          <w:b w:val="0"/>
+          <w:color w:val="000000" w:themeColor="text1"/>
+        </w:rPr>
+        <w:t>Wooldridge</w:t>
+      </w:r>
+      <w:proofErr w:type="spellEnd"/>
+      <w:r>
+        <w:rPr>
+          <w:rStyle w:val="Referenciasutil"/>
+          <w:b w:val="0"/>
+          <w:color w:val="000000" w:themeColor="text1"/>
+        </w:rPr>
+        <w:t>.</w:t>
+      </w:r>
+      <w:r>
+        <w:rPr>
+          <w:rStyle w:val="Referenciasutil"/>
+          <w:b w:val="0"/>
+          <w:color w:val="000000" w:themeColor="text1"/>
+        </w:rPr>
         <w:t xml:space="preserve"> </w:t>
       </w:r>
-      <w:proofErr w:type="spellStart"/>
-      <w:r>
-        <w:rPr>
-          <w:rStyle w:val="Referenciasutil"/>
-          <w:b w:val="0"/>
-          <w:color w:val="000000" w:themeColor="text1"/>
-        </w:rPr>
-        <w:t>Jason</w:t>
-      </w:r>
-      <w:proofErr w:type="spellEnd"/>
-      <w:r>
-        <w:rPr>
-          <w:rStyle w:val="Referenciasutil"/>
-          <w:b w:val="0"/>
-          <w:color w:val="000000" w:themeColor="text1"/>
-        </w:rPr>
-        <w:t xml:space="preserve">. </w:t>
-      </w:r>
-    </w:p>
-    <w:p>
-      <w:pPr>
-        <w:rPr>
-          <w:rStyle w:val="Referenciasutil"/>
-          <w:b w:val="0"/>
-          <w:color w:val="000000" w:themeColor="text1"/>
-        </w:rPr>
-      </w:pPr>
-      <w:proofErr w:type="spellStart"/>
-      <w:r>
-        <w:rPr>
-          <w:rStyle w:val="Referenciasutil"/>
-          <w:b w:val="0"/>
-          <w:color w:val="000000" w:themeColor="text1"/>
-        </w:rPr>
-        <w:t>Wiley</w:t>
-      </w:r>
-      <w:proofErr w:type="spellEnd"/>
-      <w:r>
-        <w:rPr>
-          <w:rStyle w:val="Referenciasutil"/>
-          <w:b w:val="0"/>
-          <w:color w:val="000000" w:themeColor="text1"/>
-        </w:rPr>
-        <w:t xml:space="preserve"> series in </w:t>
-      </w:r>
-      <w:proofErr w:type="spellStart"/>
-      <w:r>
-        <w:rPr>
-          <w:rStyle w:val="Referenciasutil"/>
-          <w:b w:val="0"/>
-          <w:color w:val="000000" w:themeColor="text1"/>
-        </w:rPr>
-        <w:t>agent</w:t>
-      </w:r>
-      <w:proofErr w:type="spellEnd"/>
-      <w:r>
-        <w:rPr>
-          <w:rStyle w:val="Referenciasutil"/>
-          <w:b w:val="0"/>
-          <w:color w:val="000000" w:themeColor="text1"/>
-        </w:rPr>
-        <w:t xml:space="preserve"> </w:t>
-      </w:r>
-      <w:proofErr w:type="spellStart"/>
-      <w:r>
-        <w:rPr>
-          <w:rStyle w:val="Referenciasutil"/>
-          <w:b w:val="0"/>
-          <w:color w:val="000000" w:themeColor="text1"/>
-        </w:rPr>
-        <w:t>technology</w:t>
-      </w:r>
-      <w:proofErr w:type="spellEnd"/>
-      <w:r>
-        <w:rPr>
-          <w:rStyle w:val="Referenciasutil"/>
-          <w:b w:val="0"/>
-          <w:color w:val="000000" w:themeColor="text1"/>
-        </w:rPr>
-        <w:t xml:space="preserve">. Rafael H. </w:t>
-      </w:r>
-      <w:proofErr w:type="spellStart"/>
-      <w:r>
-        <w:rPr>
-          <w:rStyle w:val="Referenciasutil"/>
-          <w:b w:val="0"/>
-          <w:color w:val="000000" w:themeColor="text1"/>
-        </w:rPr>
-        <w:t>Bordini</w:t>
-      </w:r>
-      <w:proofErr w:type="spellEnd"/>
-      <w:r>
-        <w:rPr>
-          <w:rStyle w:val="Referenciasutil"/>
-          <w:b w:val="0"/>
-          <w:color w:val="000000" w:themeColor="text1"/>
-        </w:rPr>
-        <w:t xml:space="preserve">, </w:t>
-      </w:r>
-      <w:proofErr w:type="spellStart"/>
-      <w:r>
-        <w:rPr>
-          <w:rStyle w:val="Referenciasutil"/>
-          <w:b w:val="0"/>
-          <w:color w:val="000000" w:themeColor="text1"/>
-        </w:rPr>
-        <w:t>Jomi</w:t>
-      </w:r>
-      <w:proofErr w:type="spellEnd"/>
-      <w:r>
-        <w:rPr>
-          <w:rStyle w:val="Referenciasutil"/>
-          <w:b w:val="0"/>
-          <w:color w:val="000000" w:themeColor="text1"/>
-        </w:rPr>
-        <w:t xml:space="preserve"> Fre</w:t>
-      </w:r>
-      <w:r>
-        <w:rPr>
-          <w:rStyle w:val="Referenciasutil"/>
-          <w:b w:val="0"/>
-          <w:color w:val="000000" w:themeColor="text1"/>
-        </w:rPr>
-        <w:t xml:space="preserve">d </w:t>
-      </w:r>
-      <w:proofErr w:type="spellStart"/>
-      <w:r>
-        <w:rPr>
-          <w:rStyle w:val="Referenciasutil"/>
-          <w:b w:val="0"/>
-          <w:color w:val="000000" w:themeColor="text1"/>
-        </w:rPr>
-        <w:t>Hübner</w:t>
-      </w:r>
-      <w:proofErr w:type="spellEnd"/>
-      <w:r>
-        <w:rPr>
-          <w:rStyle w:val="Referenciasutil"/>
-          <w:b w:val="0"/>
-          <w:color w:val="000000" w:themeColor="text1"/>
-        </w:rPr>
-        <w:t xml:space="preserve"> and Michael </w:t>
-      </w:r>
-      <w:proofErr w:type="spellStart"/>
-      <w:r>
-        <w:rPr>
-          <w:rStyle w:val="Referenciasutil"/>
-          <w:b w:val="0"/>
-          <w:color w:val="000000" w:themeColor="text1"/>
-        </w:rPr>
-        <w:t>Wooldridge</w:t>
-      </w:r>
-      <w:proofErr w:type="spellEnd"/>
-      <w:r>
-        <w:rPr>
-          <w:rStyle w:val="Referenciasutil"/>
-          <w:b w:val="0"/>
-          <w:color w:val="000000" w:themeColor="text1"/>
-        </w:rPr>
-        <w:t>.</w:t>
-      </w:r>
-      <w:r>
-        <w:rPr>
-          <w:rStyle w:val="Referenciasutil"/>
-          <w:b w:val="0"/>
-          <w:color w:val="000000" w:themeColor="text1"/>
-        </w:rPr>
-        <w:t xml:space="preserve"> </w:t>
-      </w:r>
-      <w:bookmarkStart w:id="0" w:name="_GoBack"/>
-      <w:bookmarkEnd w:id="0"/>
     </w:p>
     <w:p>
       <w:pPr>
@@ -783,7 +784,7 @@
         <w:sz w:val="24"/>
         <w:szCs w:val="24"/>
       </w:rPr>
-      <w:t>1</w:t>
+      <w:t>2</w:t>
     </w:r>
     <w:r>
       <w:rPr>
@@ -832,7 +833,7 @@
         <w:sz w:val="24"/>
         <w:szCs w:val="24"/>
       </w:rPr>
-      <w:t>1</w:t>
+      <w:t>2</w:t>
     </w:r>
     <w:r>
       <w:rPr>
@@ -1497,7 +1498,7 @@
     <w:link w:val="Ttulo1Car"/>
     <w:uiPriority w:val="9"/>
     <w:qFormat/>
-    <w:rsid w:val="00C842FA"/>
+    <w:rsid w:val="00CD02E4"/>
     <w:pPr>
       <w:pBdr>
         <w:top w:val="single" w:sz="24" w:space="0" w:color="B01513" w:themeColor="accent1"/>
@@ -1506,7 +1507,7 @@
         <w:right w:val="single" w:sz="24" w:space="0" w:color="B01513" w:themeColor="accent1"/>
       </w:pBdr>
       <w:shd w:val="clear" w:color="auto" w:fill="B01513" w:themeFill="accent1"/>
-      <w:spacing w:after="160"/>
+      <w:spacing w:before="240"/>
       <w:outlineLvl w:val="0"/>
     </w:pPr>
     <w:rPr>
@@ -1549,7 +1550,6 @@
     <w:next w:val="Normal"/>
     <w:link w:val="Ttulo3Car"/>
     <w:uiPriority w:val="9"/>
-    <w:semiHidden/>
     <w:unhideWhenUsed/>
     <w:qFormat/>
     <w:rsid w:val="00C842FA"/>
@@ -1744,7 +1744,7 @@
     <w:basedOn w:val="Fuentedeprrafopredeter"/>
     <w:link w:val="Ttulo1"/>
     <w:uiPriority w:val="9"/>
-    <w:rsid w:val="00C842FA"/>
+    <w:rsid w:val="00CD02E4"/>
     <w:rPr>
       <w:caps/>
       <w:color w:val="FFFFFF" w:themeColor="background1"/>
@@ -1760,7 +1760,6 @@
     <w:basedOn w:val="Fuentedeprrafopredeter"/>
     <w:link w:val="Ttulo3"/>
     <w:uiPriority w:val="9"/>
-    <w:semiHidden/>
     <w:rsid w:val="00C842FA"/>
     <w:rPr>
       <w:caps/>
@@ -2417,7 +2416,7 @@
 </file>
 
 <file path=customXml/itemProps1.xml><?xml version="1.0" encoding="utf-8"?>
-<ds:datastoreItem xmlns:ds="http://schemas.openxmlformats.org/officeDocument/2006/customXml" ds:itemID="{A61E1EE6-BFF9-4439-B67B-9AFA0845C69D}">
+<ds:datastoreItem xmlns:ds="http://schemas.openxmlformats.org/officeDocument/2006/customXml" ds:itemID="{939C327B-63C3-4066-9E64-B6282740CB46}">
   <ds:schemaRefs>
     <ds:schemaRef ds:uri="http://schemas.openxmlformats.org/officeDocument/2006/bibliography"/>
   </ds:schemaRefs>

</xml_diff>

<commit_message>
Modificacion de plantilla y añadido comienzo del desarrollo
</commit_message>
<xml_diff>
--- a/Entrega 4/Documento Entrega 4.docx
+++ b/Entrega 4/Documento Entrega 4.docx
@@ -163,25 +163,138 @@
         <w:pStyle w:val="Ttulo3"/>
       </w:pPr>
       <w:r>
-        <w:t>Estrategia para ganar</w:t>
+        <w:t>Inicio del agente</w:t>
+      </w:r>
+    </w:p>
+    <w:p>
+      <w:r>
+        <w:t xml:space="preserve">El jugador inicia </w:t>
+      </w:r>
+      <w:r>
+        <w:t xml:space="preserve">por defecto </w:t>
+      </w:r>
+      <w:r>
+        <w:t>con</w:t>
+      </w:r>
+      <w:r>
+        <w:t xml:space="preserve"> el plan </w:t>
+      </w:r>
+      <w:r>
+        <w:t>“s</w:t>
+      </w:r>
+      <w:r>
+        <w:t>tart</w:t>
+      </w:r>
+      <w:r>
+        <w:t>”</w:t>
+      </w:r>
+      <w:r>
+        <w:t xml:space="preserve">, el cual </w:t>
+      </w:r>
+      <w:r>
+        <w:t>obtiene</w:t>
+      </w:r>
+      <w:r>
+        <w:t xml:space="preserve"> </w:t>
+      </w:r>
+      <w:r>
+        <w:t>su</w:t>
+      </w:r>
+      <w:r>
+        <w:t xml:space="preserve"> nombre </w:t>
+      </w:r>
+      <w:r>
+        <w:t>como</w:t>
+      </w:r>
+      <w:r>
+        <w:t xml:space="preserve"> agente para así poder saber cuándo es su turno</w:t>
+      </w:r>
+      <w:r>
+        <w:t>.</w:t>
+      </w:r>
+    </w:p>
+    <w:p>
+      <w:r>
+        <w:t xml:space="preserve">Finalmente, cuando le adjudican el turno, procede a ejecutar el plan </w:t>
+      </w:r>
+      <w:r>
+        <w:t>“</w:t>
+      </w:r>
+      <w:r>
+        <w:t>jugar</w:t>
+      </w:r>
+      <w:r>
+        <w:t xml:space="preserve">”, que </w:t>
+      </w:r>
+      <w:r>
+        <w:t>comprueba</w:t>
+      </w:r>
+      <w:r>
+        <w:t xml:space="preserve"> cual es la estrategia </w:t>
+      </w:r>
+      <w:r>
+        <w:t>a seguir (ganar o perder) para así realizar unas acciones u otras.</w:t>
+      </w:r>
+    </w:p>
+    <w:p>
+      <w:pPr>
+        <w:pStyle w:val="Ttulo3"/>
+      </w:pPr>
+      <w:r>
+        <w:t>ESTRATEGIAS</w:t>
+      </w:r>
+    </w:p>
+    <w:p/>
+    <w:p>
+      <w:pPr>
+        <w:pStyle w:val="Ttulo4"/>
+      </w:pPr>
+      <w:r>
+        <w:t>JUGAR A GANAR</w:t>
+      </w:r>
+    </w:p>
+    <w:p>
+      <w:pPr>
+        <w:ind w:firstLine="708"/>
+      </w:pPr>
+      <w:r>
+        <w:t>Para la colocación de una ficha en el tablero, el jugador utiliza colocar(</w:t>
+      </w:r>
+      <w:proofErr w:type="gramStart"/>
+      <w:r>
+        <w:t>X,Y</w:t>
+      </w:r>
+      <w:proofErr w:type="gramEnd"/>
+      <w:r>
+        <w:t>), siendo X la posición horizontal e Y la posición vertical, que pueden tener valores entre 0 y 7.</w:t>
+      </w:r>
+    </w:p>
+    <w:p/>
+    <w:p>
+      <w:r>
+        <w:t>El jugador para comprobar si es él quien inicia la partida, comprobará si están libres todas las posiciones del tablero, solicitándole dicha información al entorno. En caso afirmativo, coloca en la posición (4,</w:t>
+      </w:r>
+      <w:r>
+        <w:t>3</w:t>
+      </w:r>
+      <w:r>
+        <w:t>), que es una posición de las 4 más céntricas del tablero.</w:t>
+      </w:r>
+    </w:p>
+    <w:p>
+      <w:pPr>
+        <w:pStyle w:val="Ttulo4"/>
+      </w:pPr>
+      <w:r>
+        <w:t xml:space="preserve">JUGAR A </w:t>
+      </w:r>
+      <w:r>
+        <w:t>PERDER</w:t>
       </w:r>
     </w:p>
     <w:p>
       <w:bookmarkStart w:id="0" w:name="_GoBack"/>
       <w:bookmarkEnd w:id="0"/>
-    </w:p>
-    <w:p>
-      <w:r>
-        <w:t xml:space="preserve">El trabajo.  </w:t>
-      </w:r>
-    </w:p>
-    <w:p>
-      <w:pPr>
-        <w:spacing w:after="312" w:line="259" w:lineRule="auto"/>
-      </w:pPr>
-      <w:r>
-        <w:t xml:space="preserve"> </w:t>
-      </w:r>
     </w:p>
     <w:p>
       <w:pPr>
@@ -241,7 +354,6 @@
           <w:b w:val="0"/>
           <w:color w:val="000000" w:themeColor="text1"/>
         </w:rPr>
-        <w:lastRenderedPageBreak/>
         <w:t xml:space="preserve">González Moreno, J.C. (2017, </w:t>
       </w:r>
       <w:proofErr w:type="spellStart"/>
@@ -1498,13 +1610,11 @@
     <w:link w:val="Ttulo1Car"/>
     <w:uiPriority w:val="9"/>
     <w:qFormat/>
-    <w:rsid w:val="00CD02E4"/>
+    <w:rsid w:val="00FA6FF9"/>
     <w:pPr>
       <w:pBdr>
         <w:top w:val="single" w:sz="24" w:space="0" w:color="B01513" w:themeColor="accent1"/>
         <w:left w:val="single" w:sz="24" w:space="0" w:color="B01513" w:themeColor="accent1"/>
-        <w:bottom w:val="single" w:sz="24" w:space="0" w:color="B01513" w:themeColor="accent1"/>
-        <w:right w:val="single" w:sz="24" w:space="0" w:color="B01513" w:themeColor="accent1"/>
       </w:pBdr>
       <w:shd w:val="clear" w:color="auto" w:fill="B01513" w:themeFill="accent1"/>
       <w:spacing w:before="240"/>
@@ -1514,7 +1624,7 @@
       <w:caps/>
       <w:color w:val="FFFFFF" w:themeColor="background1"/>
       <w:spacing w:val="15"/>
-      <w:sz w:val="24"/>
+      <w:sz w:val="26"/>
       <w:szCs w:val="22"/>
       <w:u w:val="single"/>
     </w:rPr>
@@ -1552,7 +1662,7 @@
     <w:uiPriority w:val="9"/>
     <w:unhideWhenUsed/>
     <w:qFormat/>
-    <w:rsid w:val="00C842FA"/>
+    <w:rsid w:val="00EC2C2C"/>
     <w:pPr>
       <w:pBdr>
         <w:top w:val="single" w:sz="6" w:space="2" w:color="B01513" w:themeColor="accent1"/>
@@ -1564,29 +1674,31 @@
       <w:caps/>
       <w:color w:val="570A09" w:themeColor="accent1" w:themeShade="7F"/>
       <w:spacing w:val="15"/>
+      <w:sz w:val="22"/>
     </w:rPr>
   </w:style>
   <w:style w:type="paragraph" w:styleId="Ttulo4">
     <w:name w:val="heading 4"/>
-    <w:basedOn w:val="Normal"/>
+    <w:basedOn w:val="Ttulo3"/>
     <w:next w:val="Normal"/>
     <w:link w:val="Ttulo4Car"/>
     <w:uiPriority w:val="9"/>
-    <w:semiHidden/>
     <w:unhideWhenUsed/>
     <w:qFormat/>
-    <w:rsid w:val="00C842FA"/>
+    <w:rsid w:val="00CB01EA"/>
     <w:pPr>
       <w:pBdr>
         <w:top w:val="dotted" w:sz="6" w:space="2" w:color="B01513" w:themeColor="accent1"/>
       </w:pBdr>
-      <w:spacing w:before="200" w:after="0"/>
+      <w:spacing w:before="200" w:line="360" w:lineRule="auto"/>
+      <w:ind w:left="708"/>
       <w:outlineLvl w:val="3"/>
     </w:pPr>
     <w:rPr>
-      <w:caps/>
+      <w:caps w:val="0"/>
       <w:color w:val="830F0E" w:themeColor="accent1" w:themeShade="BF"/>
       <w:spacing w:val="10"/>
+      <w:sz w:val="20"/>
     </w:rPr>
   </w:style>
   <w:style w:type="paragraph" w:styleId="Ttulo5">
@@ -1744,12 +1856,12 @@
     <w:basedOn w:val="Fuentedeprrafopredeter"/>
     <w:link w:val="Ttulo1"/>
     <w:uiPriority w:val="9"/>
-    <w:rsid w:val="00CD02E4"/>
+    <w:rsid w:val="00FA6FF9"/>
     <w:rPr>
       <w:caps/>
       <w:color w:val="FFFFFF" w:themeColor="background1"/>
       <w:spacing w:val="15"/>
-      <w:sz w:val="24"/>
+      <w:sz w:val="26"/>
       <w:szCs w:val="22"/>
       <w:u w:val="single"/>
       <w:shd w:val="clear" w:color="auto" w:fill="B01513" w:themeFill="accent1"/>
@@ -1760,11 +1872,12 @@
     <w:basedOn w:val="Fuentedeprrafopredeter"/>
     <w:link w:val="Ttulo3"/>
     <w:uiPriority w:val="9"/>
-    <w:rsid w:val="00C842FA"/>
+    <w:rsid w:val="00EC2C2C"/>
     <w:rPr>
       <w:caps/>
       <w:color w:val="570A09" w:themeColor="accent1" w:themeShade="7F"/>
       <w:spacing w:val="15"/>
+      <w:sz w:val="22"/>
     </w:rPr>
   </w:style>
   <w:style w:type="character" w:customStyle="1" w:styleId="Ttulo4Car">
@@ -1772,10 +1885,8 @@
     <w:basedOn w:val="Fuentedeprrafopredeter"/>
     <w:link w:val="Ttulo4"/>
     <w:uiPriority w:val="9"/>
-    <w:semiHidden/>
-    <w:rsid w:val="00C842FA"/>
-    <w:rPr>
-      <w:caps/>
+    <w:rsid w:val="00CB01EA"/>
+    <w:rPr>
       <w:color w:val="830F0E" w:themeColor="accent1" w:themeShade="BF"/>
       <w:spacing w:val="10"/>
     </w:rPr>
@@ -2416,7 +2527,7 @@
 </file>
 
 <file path=customXml/itemProps1.xml><?xml version="1.0" encoding="utf-8"?>
-<ds:datastoreItem xmlns:ds="http://schemas.openxmlformats.org/officeDocument/2006/customXml" ds:itemID="{939C327B-63C3-4066-9E64-B6282740CB46}">
+<ds:datastoreItem xmlns:ds="http://schemas.openxmlformats.org/officeDocument/2006/customXml" ds:itemID="{2360AE37-1662-4105-9F06-DA6FB32DB90D}">
   <ds:schemaRefs>
     <ds:schemaRef ds:uri="http://schemas.openxmlformats.org/officeDocument/2006/bibliography"/>
   </ds:schemaRefs>

</xml_diff>

<commit_message>
Version preliminar de la memoria
</commit_message>
<xml_diff>
--- a/Entrega 4/Documento Entrega 4.docx
+++ b/Entrega 4/Documento Entrega 4.docx
@@ -261,7 +261,15 @@
     </w:p>
     <w:p>
       <w:r>
-        <w:t>Para la colocación de una ficha en el tablero, el jugador utiliza colocar(</w:t>
+        <w:t xml:space="preserve">Para la colocación de una ficha en el tablero, el jugador utiliza </w:t>
+      </w:r>
+      <w:proofErr w:type="spellStart"/>
+      <w:r>
+        <w:t>put</w:t>
+      </w:r>
+      <w:proofErr w:type="spellEnd"/>
+      <w:r>
+        <w:t>(</w:t>
       </w:r>
       <w:proofErr w:type="gramStart"/>
       <w:r>
@@ -273,8 +281,9 @@
       </w:r>
     </w:p>
     <w:p>
-      <w:bookmarkStart w:id="0" w:name="_GoBack"/>
-      <w:bookmarkEnd w:id="0"/>
+      <w:r>
+        <w:t>En cuanto a la tolerancia a las trampas, existe un plan por defecto para toda la información que llegue de otras entidades que no sean el tablero o el propio jugador, mostrando un mensaje que indica que ignora a dicha entidad.</w:t>
+      </w:r>
     </w:p>
     <w:p/>
     <w:p/>
@@ -850,6 +859,7 @@
     </w:p>
     <w:p>
       <w:r>
+        <w:lastRenderedPageBreak/>
         <w:t>Las posteriores condiciones a evaluar se basan en buscar la mejor opción para constituir la línea de fichas aliadas más larga hasta el momento</w:t>
       </w:r>
       <w:r>
@@ -857,7 +867,6 @@
       </w:r>
       <w:proofErr w:type="spellStart"/>
       <w:r>
-        <w:lastRenderedPageBreak/>
         <w:t>tresEnRaya</w:t>
       </w:r>
       <w:proofErr w:type="spellEnd"/>
@@ -876,10 +885,7 @@
       </w:r>
       <w:proofErr w:type="spellStart"/>
       <w:r>
-        <w:t>dos</w:t>
-      </w:r>
-      <w:r>
-        <w:t>EnRaya</w:t>
+        <w:t>dosEnRaya</w:t>
       </w:r>
       <w:proofErr w:type="spellEnd"/>
       <w:r>
@@ -891,42 +897,63 @@
       </w:r>
       <w:proofErr w:type="spellEnd"/>
       <w:r>
+        <w:t xml:space="preserve">), </w:t>
+      </w:r>
+      <w:proofErr w:type="spellStart"/>
+      <w:r>
+        <w:t>unoEnRaya</w:t>
+      </w:r>
+      <w:proofErr w:type="spellEnd"/>
+      <w:r>
+        <w:t>(</w:t>
+      </w:r>
+      <w:proofErr w:type="spellStart"/>
+      <w:r>
+        <w:t>NextX,NextY</w:t>
+      </w:r>
+      <w:proofErr w:type="spellEnd"/>
+      <w:r>
         <w:t>)</w:t>
       </w:r>
       <w:r>
-        <w:t xml:space="preserve">, </w:t>
-      </w:r>
-      <w:proofErr w:type="spellStart"/>
-      <w:r>
-        <w:t>uno</w:t>
-      </w:r>
-      <w:r>
-        <w:t>EnRaya</w:t>
+        <w:t>, Se ejecutan en ese orden hasta que alguno de ellos se cumpla.</w:t>
+      </w:r>
+    </w:p>
+    <w:p>
+      <w:r>
+        <w:t xml:space="preserve">Todos ellos realizan lo mismo que el predicado </w:t>
+      </w:r>
+      <w:proofErr w:type="spellStart"/>
+      <w:r>
+        <w:t>cuatroEnRaya</w:t>
       </w:r>
       <w:proofErr w:type="spellEnd"/>
       <w:r>
         <w:t>(</w:t>
       </w:r>
       <w:proofErr w:type="spellStart"/>
+      <w:proofErr w:type="gramStart"/>
       <w:r>
         <w:t>NextX,NextY</w:t>
       </w:r>
       <w:proofErr w:type="spellEnd"/>
-      <w:r>
-        <w:t>)</w:t>
-      </w:r>
-      <w:r>
-        <w:t>, Se ejecutan en ese orden hasta que alguno de ellos se cumpla.</w:t>
-      </w:r>
-    </w:p>
-    <w:p/>
-    <w:p/>
+      <w:proofErr w:type="gramEnd"/>
+      <w:r>
+        <w:t>) explicado anteriormente, pero buscando una línea con un menor número de fichas aliadas.</w:t>
+      </w:r>
+    </w:p>
     <w:p>
       <w:pPr>
         <w:pStyle w:val="Ttulo4"/>
       </w:pPr>
       <w:r>
         <w:t>JUGAR A PERDER</w:t>
+      </w:r>
+    </w:p>
+    <w:p>
+      <w:r>
+        <w:tab/>
+        <w:t>La estrategia a seguir para perder es sencilla a diferencia de la anterior ya que se basa en colocar en posiciones aleatorias procurando evitar colocar 4 en raya.</w:t>
       </w:r>
     </w:p>
     <w:p/>
@@ -949,10 +976,54 @@
     </w:p>
     <w:p>
       <w:r>
-        <w:t xml:space="preserve">El trabajo.  </w:t>
-      </w:r>
-    </w:p>
-    <w:p/>
+        <w:t>Del trabajo aquí expuesto, es relevante mencionar que la capacidad del jugador, el cual tiene una estrategia a seguir implementada, permite detectar cuando el enemigo tiene posibilidades de crear una situación favorable para él, al mismo tiempo que analiza cual podría ser la mejor jugada favorable para sí mismo, priorizando debidamente para así alcanzar su objetivo (ganar o perder).</w:t>
+      </w:r>
+    </w:p>
+    <w:p>
+      <w:r>
+        <w:t>Al ser un juego con unas normas, es posible realizar trampas, así que el jugador también tiene unas directrices a seguir para cuando detecta una posible trampa, procurando trabajar exclusivamente con la información que le proporciona el tablero o él mismo.</w:t>
+      </w:r>
+    </w:p>
+    <w:p>
+      <w:r>
+        <w:t xml:space="preserve">También es importante mencionar posibles mejoras, ya que existen </w:t>
+      </w:r>
+      <w:r>
+        <w:t>métodos</w:t>
+      </w:r>
+      <w:r>
+        <w:t xml:space="preserve"> </w:t>
+      </w:r>
+      <w:r>
+        <w:t>co</w:t>
+      </w:r>
+      <w:r>
+        <w:t xml:space="preserve">mo </w:t>
+      </w:r>
+      <w:r>
+        <w:t>“</w:t>
+      </w:r>
+      <w:proofErr w:type="spellStart"/>
+      <w:r>
+        <w:t>Minimax</w:t>
+      </w:r>
+      <w:proofErr w:type="spellEnd"/>
+      <w:r>
+        <w:t>”</w:t>
+      </w:r>
+      <w:r>
+        <w:t>, que permiten</w:t>
+      </w:r>
+      <w:r>
+        <w:t xml:space="preserve"> minimizar la posibilidad de perder, de una manera mucho más recursiva </w:t>
+      </w:r>
+      <w:r>
+        <w:t xml:space="preserve">y efectiva </w:t>
+      </w:r>
+      <w:r>
+        <w:t>que la que nos encontramos en este trabajo.</w:t>
+      </w:r>
+    </w:p>
     <w:p>
       <w:pPr>
         <w:pStyle w:val="Ttulo1"/>
@@ -1329,8 +1400,7 @@
     <w:p>
       <w:pPr>
         <w:rPr>
-          <w:rStyle w:val="Referenciasutil"/>
-          <w:b w:val="0"/>
+          <w:bCs/>
           <w:color w:val="000000" w:themeColor="text1"/>
         </w:rPr>
       </w:pPr>
@@ -1476,14 +1546,8 @@
         </w:rPr>
         <w:t xml:space="preserve"> </w:t>
       </w:r>
-    </w:p>
-    <w:p>
-      <w:pPr>
-        <w:spacing w:after="0" w:line="259" w:lineRule="auto"/>
-      </w:pPr>
-      <w:r>
-        <w:t xml:space="preserve"> </w:t>
-      </w:r>
+      <w:bookmarkStart w:id="0" w:name="_GoBack"/>
+      <w:bookmarkEnd w:id="0"/>
     </w:p>
     <w:sectPr>
       <w:footerReference w:type="default" r:id="rId9"/>
@@ -1584,7 +1648,7 @@
         <w:sz w:val="24"/>
         <w:szCs w:val="24"/>
       </w:rPr>
-      <w:t>2</w:t>
+      <w:t>3</w:t>
     </w:r>
     <w:r>
       <w:rPr>
@@ -1680,6 +1744,155 @@
 <file path=word/numbering.xml><?xml version="1.0" encoding="utf-8"?>
 <w:numbering xmlns:wpc="http://schemas.microsoft.com/office/word/2010/wordprocessingCanvas" xmlns:cx="http://schemas.microsoft.com/office/drawing/2014/chartex" xmlns:mc="http://schemas.openxmlformats.org/markup-compatibility/2006" xmlns:o="urn:schemas-microsoft-com:office:office" xmlns:r="http://schemas.openxmlformats.org/officeDocument/2006/relationships" xmlns:m="http://schemas.openxmlformats.org/officeDocument/2006/math" xmlns:v="urn:schemas-microsoft-com:vml" xmlns:wp14="http://schemas.microsoft.com/office/word/2010/wordprocessingDrawing" xmlns:wp="http://schemas.openxmlformats.org/drawingml/2006/wordprocessingDrawing" xmlns:w10="urn:schemas-microsoft-com:office:word" xmlns:w="http://schemas.openxmlformats.org/wordprocessingml/2006/main" xmlns:w14="http://schemas.microsoft.com/office/word/2010/wordml" xmlns:w15="http://schemas.microsoft.com/office/word/2012/wordml" xmlns:w16se="http://schemas.microsoft.com/office/word/2015/wordml/symex" xmlns:wpg="http://schemas.microsoft.com/office/word/2010/wordprocessingGroup" xmlns:wpi="http://schemas.microsoft.com/office/word/2010/wordprocessingInk" xmlns:wne="http://schemas.microsoft.com/office/word/2006/wordml" xmlns:wps="http://schemas.microsoft.com/office/word/2010/wordprocessingShape" mc:Ignorable="w14 w15 w16se wp14">
   <w:abstractNum w:abstractNumId="0" w15:restartNumberingAfterBreak="0">
+    <w:nsid w:val="455814AA"/>
+    <w:multiLevelType w:val="multilevel"/>
+    <w:tmpl w:val="E1F03672"/>
+    <w:lvl w:ilvl="0">
+      <w:start w:val="1"/>
+      <w:numFmt w:val="bullet"/>
+      <w:lvlText w:val=""/>
+      <w:lvlJc w:val="left"/>
+      <w:pPr>
+        <w:tabs>
+          <w:tab w:val="num" w:pos="720"/>
+        </w:tabs>
+        <w:ind w:left="720" w:hanging="360"/>
+      </w:pPr>
+      <w:rPr>
+        <w:rFonts w:ascii="Symbol" w:hAnsi="Symbol" w:hint="default"/>
+        <w:sz w:val="20"/>
+      </w:rPr>
+    </w:lvl>
+    <w:lvl w:ilvl="1" w:tentative="1">
+      <w:start w:val="1"/>
+      <w:numFmt w:val="bullet"/>
+      <w:lvlText w:val=""/>
+      <w:lvlJc w:val="left"/>
+      <w:pPr>
+        <w:tabs>
+          <w:tab w:val="num" w:pos="1440"/>
+        </w:tabs>
+        <w:ind w:left="1440" w:hanging="360"/>
+      </w:pPr>
+      <w:rPr>
+        <w:rFonts w:ascii="Symbol" w:hAnsi="Symbol" w:hint="default"/>
+        <w:sz w:val="20"/>
+      </w:rPr>
+    </w:lvl>
+    <w:lvl w:ilvl="2" w:tentative="1">
+      <w:start w:val="1"/>
+      <w:numFmt w:val="bullet"/>
+      <w:lvlText w:val=""/>
+      <w:lvlJc w:val="left"/>
+      <w:pPr>
+        <w:tabs>
+          <w:tab w:val="num" w:pos="2160"/>
+        </w:tabs>
+        <w:ind w:left="2160" w:hanging="360"/>
+      </w:pPr>
+      <w:rPr>
+        <w:rFonts w:ascii="Symbol" w:hAnsi="Symbol" w:hint="default"/>
+        <w:sz w:val="20"/>
+      </w:rPr>
+    </w:lvl>
+    <w:lvl w:ilvl="3" w:tentative="1">
+      <w:start w:val="1"/>
+      <w:numFmt w:val="bullet"/>
+      <w:lvlText w:val=""/>
+      <w:lvlJc w:val="left"/>
+      <w:pPr>
+        <w:tabs>
+          <w:tab w:val="num" w:pos="2880"/>
+        </w:tabs>
+        <w:ind w:left="2880" w:hanging="360"/>
+      </w:pPr>
+      <w:rPr>
+        <w:rFonts w:ascii="Symbol" w:hAnsi="Symbol" w:hint="default"/>
+        <w:sz w:val="20"/>
+      </w:rPr>
+    </w:lvl>
+    <w:lvl w:ilvl="4" w:tentative="1">
+      <w:start w:val="1"/>
+      <w:numFmt w:val="bullet"/>
+      <w:lvlText w:val=""/>
+      <w:lvlJc w:val="left"/>
+      <w:pPr>
+        <w:tabs>
+          <w:tab w:val="num" w:pos="3600"/>
+        </w:tabs>
+        <w:ind w:left="3600" w:hanging="360"/>
+      </w:pPr>
+      <w:rPr>
+        <w:rFonts w:ascii="Symbol" w:hAnsi="Symbol" w:hint="default"/>
+        <w:sz w:val="20"/>
+      </w:rPr>
+    </w:lvl>
+    <w:lvl w:ilvl="5" w:tentative="1">
+      <w:start w:val="1"/>
+      <w:numFmt w:val="bullet"/>
+      <w:lvlText w:val=""/>
+      <w:lvlJc w:val="left"/>
+      <w:pPr>
+        <w:tabs>
+          <w:tab w:val="num" w:pos="4320"/>
+        </w:tabs>
+        <w:ind w:left="4320" w:hanging="360"/>
+      </w:pPr>
+      <w:rPr>
+        <w:rFonts w:ascii="Symbol" w:hAnsi="Symbol" w:hint="default"/>
+        <w:sz w:val="20"/>
+      </w:rPr>
+    </w:lvl>
+    <w:lvl w:ilvl="6" w:tentative="1">
+      <w:start w:val="1"/>
+      <w:numFmt w:val="bullet"/>
+      <w:lvlText w:val=""/>
+      <w:lvlJc w:val="left"/>
+      <w:pPr>
+        <w:tabs>
+          <w:tab w:val="num" w:pos="5040"/>
+        </w:tabs>
+        <w:ind w:left="5040" w:hanging="360"/>
+      </w:pPr>
+      <w:rPr>
+        <w:rFonts w:ascii="Symbol" w:hAnsi="Symbol" w:hint="default"/>
+        <w:sz w:val="20"/>
+      </w:rPr>
+    </w:lvl>
+    <w:lvl w:ilvl="7" w:tentative="1">
+      <w:start w:val="1"/>
+      <w:numFmt w:val="bullet"/>
+      <w:lvlText w:val=""/>
+      <w:lvlJc w:val="left"/>
+      <w:pPr>
+        <w:tabs>
+          <w:tab w:val="num" w:pos="5760"/>
+        </w:tabs>
+        <w:ind w:left="5760" w:hanging="360"/>
+      </w:pPr>
+      <w:rPr>
+        <w:rFonts w:ascii="Symbol" w:hAnsi="Symbol" w:hint="default"/>
+        <w:sz w:val="20"/>
+      </w:rPr>
+    </w:lvl>
+    <w:lvl w:ilvl="8" w:tentative="1">
+      <w:start w:val="1"/>
+      <w:numFmt w:val="bullet"/>
+      <w:lvlText w:val=""/>
+      <w:lvlJc w:val="left"/>
+      <w:pPr>
+        <w:tabs>
+          <w:tab w:val="num" w:pos="6480"/>
+        </w:tabs>
+        <w:ind w:left="6480" w:hanging="360"/>
+      </w:pPr>
+      <w:rPr>
+        <w:rFonts w:ascii="Symbol" w:hAnsi="Symbol" w:hint="default"/>
+        <w:sz w:val="20"/>
+      </w:rPr>
+    </w:lvl>
+  </w:abstractNum>
+  <w:abstractNum w:abstractNumId="1" w15:restartNumberingAfterBreak="0">
     <w:nsid w:val="7A166845"/>
     <w:multiLevelType w:val="hybridMultilevel"/>
     <w:tmpl w:val="FC920DA0"/>
@@ -1892,6 +2105,9 @@
     </w:lvl>
   </w:abstractNum>
   <w:num w:numId="1">
+    <w:abstractNumId w:val="1"/>
+  </w:num>
+  <w:num w:numId="2">
     <w:abstractNumId w:val="0"/>
   </w:num>
 </w:numbering>
@@ -2940,6 +3156,23 @@
     <w:uiPriority w:val="99"/>
     <w:rsid w:val="00C842FA"/>
   </w:style>
+  <w:style w:type="character" w:customStyle="1" w:styleId="citation">
+    <w:name w:val="citation"/>
+    <w:basedOn w:val="Fuentedeprrafopredeter"/>
+    <w:rsid w:val="000E3595"/>
+  </w:style>
+  <w:style w:type="character" w:styleId="Hipervnculo">
+    <w:name w:val="Hyperlink"/>
+    <w:basedOn w:val="Fuentedeprrafopredeter"/>
+    <w:uiPriority w:val="99"/>
+    <w:semiHidden/>
+    <w:unhideWhenUsed/>
+    <w:rsid w:val="000E3595"/>
+    <w:rPr>
+      <w:color w:val="0000FF"/>
+      <w:u w:val="single"/>
+    </w:rPr>
+  </w:style>
 </w:styles>
 </file>
 
@@ -3214,7 +3447,7 @@
 </file>
 
 <file path=customXml/itemProps1.xml><?xml version="1.0" encoding="utf-8"?>
-<ds:datastoreItem xmlns:ds="http://schemas.openxmlformats.org/officeDocument/2006/customXml" ds:itemID="{6FAB534F-F7B4-447B-88E5-74EB358168E9}">
+<ds:datastoreItem xmlns:ds="http://schemas.openxmlformats.org/officeDocument/2006/customXml" ds:itemID="{9A4FED92-A8F1-41F7-B97E-68FC2AA91E9F}">
   <ds:schemaRefs>
     <ds:schemaRef ds:uri="http://schemas.openxmlformats.org/officeDocument/2006/bibliography"/>
   </ds:schemaRefs>

</xml_diff>